<commit_message>
PO and PSO mapping
</commit_message>
<xml_diff>
--- a/client server project po mapping.docx
+++ b/client server project po mapping.docx
@@ -384,8 +384,6 @@
               </w:rPr>
               <w:t>✓</w:t>
             </w:r>
-            <w:bookmarkStart w:id="0" w:name="_GoBack"/>
-            <w:bookmarkEnd w:id="0"/>
           </w:p>
         </w:tc>
         <w:tc>
@@ -602,21 +600,7 @@
               <w:rPr>
                 <w:rFonts w:ascii="Book Antiqua" w:hAnsi="Book Antiqua"/>
               </w:rPr>
-              <w:t xml:space="preserve"> Identify, formulate, review research literature, and </w:t>
-            </w:r>
-            <w:proofErr w:type="spellStart"/>
-            <w:r>
-              <w:rPr>
-                <w:rFonts w:ascii="Book Antiqua" w:hAnsi="Book Antiqua"/>
-              </w:rPr>
-              <w:t>analyse</w:t>
-            </w:r>
-            <w:proofErr w:type="spellEnd"/>
-            <w:r>
-              <w:rPr>
-                <w:rFonts w:ascii="Book Antiqua" w:hAnsi="Book Antiqua"/>
-              </w:rPr>
-              <w:t xml:space="preserve"> complex Engineering problems reaching substantiated conclusions using first principles of mathematics, Natural sciences and engineering sciences</w:t>
+              <w:t xml:space="preserve"> Identify, formulate, review research literature, and analyse complex Engineering problems reaching substantiated conclusions using first principles of mathematics, Natural sciences and engineering sciences</w:t>
             </w:r>
           </w:p>
         </w:tc>
@@ -1214,8 +1198,10 @@
         <w:rPr>
           <w:rFonts w:ascii="Bookman Old Style" w:hAnsi="Bookman Old Style"/>
         </w:rPr>
-        <w:t>Snake &amp; Ladder Game</w:t>
+        <w:t>Client Server Simulation</w:t>
       </w:r>
+      <w:bookmarkStart w:id="0" w:name="_GoBack"/>
+      <w:bookmarkEnd w:id="0"/>
     </w:p>
     <w:tbl>
       <w:tblPr>

</xml_diff>

<commit_message>
changed PSO and PO mappings
</commit_message>
<xml_diff>
--- a/client server project po mapping.docx
+++ b/client server project po mapping.docx
@@ -373,17 +373,8 @@
             <w:tcW w:w="789" w:type="dxa"/>
           </w:tcPr>
           <w:p>
-            <w:r>
-              <w:rPr>
-                <w:rFonts w:ascii="MS Gothic" w:eastAsia="MS Gothic" w:hAnsi="MS Gothic" w:cs="MS Gothic" w:hint="eastAsia"/>
-                <w:b/>
-                <w:bCs/>
-                <w:color w:val="333333"/>
-                <w:sz w:val="26"/>
-                <w:szCs w:val="26"/>
-              </w:rPr>
-              <w:t>✓</w:t>
-            </w:r>
+            <w:bookmarkStart w:id="0" w:name="_GoBack"/>
+            <w:bookmarkEnd w:id="0"/>
           </w:p>
         </w:tc>
         <w:tc>
@@ -396,7 +387,11 @@
           <w:tcPr>
             <w:tcW w:w="789" w:type="dxa"/>
           </w:tcPr>
-          <w:p/>
+          <w:p>
+            <w:r>
+              <w:sym w:font="Wingdings" w:char="F0FC"/>
+            </w:r>
+          </w:p>
         </w:tc>
         <w:tc>
           <w:tcPr>
@@ -1200,8 +1195,6 @@
         </w:rPr>
         <w:t>Client Server Simulation</w:t>
       </w:r>
-      <w:bookmarkStart w:id="0" w:name="_GoBack"/>
-      <w:bookmarkEnd w:id="0"/>
     </w:p>
     <w:tbl>
       <w:tblPr>

</xml_diff>